<commit_message>
aggiunta state chart punta asta
</commit_message>
<xml_diff>
--- a/Tabelle Cockburn/Cockburn Punta Su un Asta.docx
+++ b/Tabelle Cockburn/Cockburn Punta Su un Asta.docx
@@ -1613,6 +1613,512 @@
                 <w:szCs w:val="24"/>
               </w:rPr>
               <w:t xml:space="preserve"> “Offerta effettuata con successo”</w:t>
+            </w:r>
+          </w:p>
+        </w:tc>
+      </w:tr>
+      <w:tr>
+        <w:trPr>
+          <w:trHeight w:val="408"/>
+        </w:trPr>
+        <w:tc>
+          <w:tcPr>
+            <w:tcW w:w="1633" w:type="dxa"/>
+            <w:tcBorders>
+              <w:left w:val="single" w:sz="8" w:space="0" w:color="000000"/>
+              <w:right w:val="single" w:sz="8" w:space="0" w:color="000000"/>
+            </w:tcBorders>
+            <w:vAlign w:val="center"/>
+          </w:tcPr>
+          <w:p>
+            <w:pPr>
+              <w:spacing w:after="0" w:line="240" w:lineRule="auto"/>
+              <w:rPr>
+                <w:sz w:val="24"/>
+                <w:szCs w:val="24"/>
+              </w:rPr>
+            </w:pPr>
+          </w:p>
+        </w:tc>
+        <w:tc>
+          <w:tcPr>
+            <w:tcW w:w="1047" w:type="dxa"/>
+            <w:tcBorders>
+              <w:top w:val="single" w:sz="8" w:space="0" w:color="000000"/>
+              <w:left w:val="single" w:sz="8" w:space="0" w:color="000000"/>
+              <w:bottom w:val="single" w:sz="8" w:space="0" w:color="000000"/>
+              <w:right w:val="single" w:sz="8" w:space="0" w:color="000000"/>
+            </w:tcBorders>
+            <w:shd w:val="clear" w:color="auto" w:fill="auto"/>
+            <w:tcMar>
+              <w:top w:w="72" w:type="dxa"/>
+              <w:left w:w="144" w:type="dxa"/>
+              <w:bottom w:w="72" w:type="dxa"/>
+              <w:right w:w="144" w:type="dxa"/>
+            </w:tcMar>
+          </w:tcPr>
+          <w:p>
+            <w:pPr>
+              <w:spacing w:after="0" w:line="240" w:lineRule="auto"/>
+              <w:rPr>
+                <w:i/>
+                <w:iCs/>
+                <w:sz w:val="24"/>
+                <w:szCs w:val="24"/>
+              </w:rPr>
+            </w:pPr>
+            <w:r>
+              <w:rPr>
+                <w:i/>
+                <w:iCs/>
+                <w:sz w:val="24"/>
+                <w:szCs w:val="24"/>
+              </w:rPr>
+              <w:t>8</w:t>
+            </w:r>
+          </w:p>
+        </w:tc>
+        <w:tc>
+          <w:tcPr>
+            <w:tcW w:w="3472" w:type="dxa"/>
+            <w:tcBorders>
+              <w:top w:val="single" w:sz="8" w:space="0" w:color="000000"/>
+              <w:left w:val="single" w:sz="8" w:space="0" w:color="000000"/>
+              <w:bottom w:val="single" w:sz="8" w:space="0" w:color="000000"/>
+              <w:right w:val="single" w:sz="8" w:space="0" w:color="000000"/>
+            </w:tcBorders>
+            <w:shd w:val="clear" w:color="auto" w:fill="auto"/>
+            <w:tcMar>
+              <w:top w:w="72" w:type="dxa"/>
+              <w:left w:w="144" w:type="dxa"/>
+              <w:bottom w:w="72" w:type="dxa"/>
+              <w:right w:w="144" w:type="dxa"/>
+            </w:tcMar>
+          </w:tcPr>
+          <w:p>
+            <w:pPr>
+              <w:spacing w:after="0" w:line="240" w:lineRule="auto"/>
+              <w:rPr>
+                <w:sz w:val="24"/>
+                <w:szCs w:val="24"/>
+              </w:rPr>
+            </w:pPr>
+          </w:p>
+        </w:tc>
+        <w:tc>
+          <w:tcPr>
+            <w:tcW w:w="3773" w:type="dxa"/>
+            <w:tcBorders>
+              <w:top w:val="single" w:sz="8" w:space="0" w:color="000000"/>
+              <w:left w:val="single" w:sz="8" w:space="0" w:color="000000"/>
+              <w:bottom w:val="single" w:sz="8" w:space="0" w:color="000000"/>
+              <w:right w:val="single" w:sz="8" w:space="0" w:color="000000"/>
+            </w:tcBorders>
+            <w:shd w:val="clear" w:color="auto" w:fill="auto"/>
+            <w:tcMar>
+              <w:top w:w="72" w:type="dxa"/>
+              <w:left w:w="144" w:type="dxa"/>
+              <w:bottom w:w="72" w:type="dxa"/>
+              <w:right w:w="144" w:type="dxa"/>
+            </w:tcMar>
+          </w:tcPr>
+          <w:p>
+            <w:pPr>
+              <w:spacing w:after="0" w:line="240" w:lineRule="auto"/>
+              <w:rPr>
+                <w:sz w:val="24"/>
+                <w:szCs w:val="24"/>
+              </w:rPr>
+            </w:pPr>
+            <w:r>
+              <w:rPr>
+                <w:sz w:val="24"/>
+                <w:szCs w:val="24"/>
+              </w:rPr>
+              <w:t>Reset timer</w:t>
+            </w:r>
+          </w:p>
+        </w:tc>
+      </w:tr>
+      <w:tr>
+        <w:trPr>
+          <w:trHeight w:val="408"/>
+        </w:trPr>
+        <w:tc>
+          <w:tcPr>
+            <w:tcW w:w="1633" w:type="dxa"/>
+            <w:tcBorders>
+              <w:left w:val="single" w:sz="8" w:space="0" w:color="000000"/>
+              <w:right w:val="single" w:sz="8" w:space="0" w:color="000000"/>
+            </w:tcBorders>
+            <w:vAlign w:val="center"/>
+          </w:tcPr>
+          <w:p>
+            <w:pPr>
+              <w:spacing w:after="0" w:line="240" w:lineRule="auto"/>
+              <w:rPr>
+                <w:sz w:val="24"/>
+                <w:szCs w:val="24"/>
+              </w:rPr>
+            </w:pPr>
+          </w:p>
+        </w:tc>
+        <w:tc>
+          <w:tcPr>
+            <w:tcW w:w="1047" w:type="dxa"/>
+            <w:tcBorders>
+              <w:top w:val="single" w:sz="8" w:space="0" w:color="000000"/>
+              <w:left w:val="single" w:sz="8" w:space="0" w:color="000000"/>
+              <w:bottom w:val="single" w:sz="8" w:space="0" w:color="000000"/>
+              <w:right w:val="single" w:sz="8" w:space="0" w:color="000000"/>
+            </w:tcBorders>
+            <w:shd w:val="clear" w:color="auto" w:fill="auto"/>
+            <w:tcMar>
+              <w:top w:w="72" w:type="dxa"/>
+              <w:left w:w="144" w:type="dxa"/>
+              <w:bottom w:w="72" w:type="dxa"/>
+              <w:right w:w="144" w:type="dxa"/>
+            </w:tcMar>
+          </w:tcPr>
+          <w:p>
+            <w:pPr>
+              <w:spacing w:after="0" w:line="240" w:lineRule="auto"/>
+              <w:rPr>
+                <w:i/>
+                <w:iCs/>
+                <w:sz w:val="24"/>
+                <w:szCs w:val="24"/>
+              </w:rPr>
+            </w:pPr>
+            <w:r>
+              <w:rPr>
+                <w:i/>
+                <w:iCs/>
+                <w:sz w:val="24"/>
+                <w:szCs w:val="24"/>
+              </w:rPr>
+              <w:t>9</w:t>
+            </w:r>
+          </w:p>
+        </w:tc>
+        <w:tc>
+          <w:tcPr>
+            <w:tcW w:w="3472" w:type="dxa"/>
+            <w:tcBorders>
+              <w:top w:val="single" w:sz="8" w:space="0" w:color="000000"/>
+              <w:left w:val="single" w:sz="8" w:space="0" w:color="000000"/>
+              <w:bottom w:val="single" w:sz="8" w:space="0" w:color="000000"/>
+              <w:right w:val="single" w:sz="8" w:space="0" w:color="000000"/>
+            </w:tcBorders>
+            <w:shd w:val="clear" w:color="auto" w:fill="auto"/>
+            <w:tcMar>
+              <w:top w:w="72" w:type="dxa"/>
+              <w:left w:w="144" w:type="dxa"/>
+              <w:bottom w:w="72" w:type="dxa"/>
+              <w:right w:w="144" w:type="dxa"/>
+            </w:tcMar>
+          </w:tcPr>
+          <w:p>
+            <w:pPr>
+              <w:spacing w:after="0" w:line="240" w:lineRule="auto"/>
+              <w:rPr>
+                <w:sz w:val="24"/>
+                <w:szCs w:val="24"/>
+              </w:rPr>
+            </w:pPr>
+          </w:p>
+        </w:tc>
+        <w:tc>
+          <w:tcPr>
+            <w:tcW w:w="3773" w:type="dxa"/>
+            <w:tcBorders>
+              <w:top w:val="single" w:sz="8" w:space="0" w:color="000000"/>
+              <w:left w:val="single" w:sz="8" w:space="0" w:color="000000"/>
+              <w:bottom w:val="single" w:sz="8" w:space="0" w:color="000000"/>
+              <w:right w:val="single" w:sz="8" w:space="0" w:color="000000"/>
+            </w:tcBorders>
+            <w:shd w:val="clear" w:color="auto" w:fill="auto"/>
+            <w:tcMar>
+              <w:top w:w="72" w:type="dxa"/>
+              <w:left w:w="144" w:type="dxa"/>
+              <w:bottom w:w="72" w:type="dxa"/>
+              <w:right w:w="144" w:type="dxa"/>
+            </w:tcMar>
+          </w:tcPr>
+          <w:p>
+            <w:pPr>
+              <w:spacing w:after="0" w:line="240" w:lineRule="auto"/>
+              <w:rPr>
+                <w:sz w:val="24"/>
+                <w:szCs w:val="24"/>
+              </w:rPr>
+            </w:pPr>
+            <w:r>
+              <w:rPr>
+                <w:sz w:val="24"/>
+                <w:szCs w:val="24"/>
+              </w:rPr>
+              <w:t>Aggiorna campo “prezzo ultima offerta”</w:t>
+            </w:r>
+            <w:r>
+              <w:rPr>
+                <w:sz w:val="24"/>
+                <w:szCs w:val="24"/>
+              </w:rPr>
+              <w:t xml:space="preserve"> nel database</w:t>
+            </w:r>
+          </w:p>
+        </w:tc>
+      </w:tr>
+      <w:tr>
+        <w:trPr>
+          <w:trHeight w:val="408"/>
+        </w:trPr>
+        <w:tc>
+          <w:tcPr>
+            <w:tcW w:w="1633" w:type="dxa"/>
+            <w:tcBorders>
+              <w:left w:val="single" w:sz="8" w:space="0" w:color="000000"/>
+              <w:right w:val="single" w:sz="8" w:space="0" w:color="000000"/>
+            </w:tcBorders>
+            <w:vAlign w:val="center"/>
+          </w:tcPr>
+          <w:p>
+            <w:pPr>
+              <w:spacing w:after="0" w:line="240" w:lineRule="auto"/>
+              <w:rPr>
+                <w:sz w:val="24"/>
+                <w:szCs w:val="24"/>
+              </w:rPr>
+            </w:pPr>
+          </w:p>
+        </w:tc>
+        <w:tc>
+          <w:tcPr>
+            <w:tcW w:w="1047" w:type="dxa"/>
+            <w:tcBorders>
+              <w:top w:val="single" w:sz="8" w:space="0" w:color="000000"/>
+              <w:left w:val="single" w:sz="8" w:space="0" w:color="000000"/>
+              <w:bottom w:val="single" w:sz="8" w:space="0" w:color="000000"/>
+              <w:right w:val="single" w:sz="8" w:space="0" w:color="000000"/>
+            </w:tcBorders>
+            <w:shd w:val="clear" w:color="auto" w:fill="auto"/>
+            <w:tcMar>
+              <w:top w:w="72" w:type="dxa"/>
+              <w:left w:w="144" w:type="dxa"/>
+              <w:bottom w:w="72" w:type="dxa"/>
+              <w:right w:w="144" w:type="dxa"/>
+            </w:tcMar>
+          </w:tcPr>
+          <w:p>
+            <w:pPr>
+              <w:spacing w:after="0" w:line="240" w:lineRule="auto"/>
+              <w:rPr>
+                <w:i/>
+                <w:iCs/>
+                <w:sz w:val="24"/>
+                <w:szCs w:val="24"/>
+              </w:rPr>
+            </w:pPr>
+            <w:r>
+              <w:rPr>
+                <w:i/>
+                <w:iCs/>
+                <w:sz w:val="24"/>
+                <w:szCs w:val="24"/>
+              </w:rPr>
+              <w:t>10</w:t>
+            </w:r>
+          </w:p>
+        </w:tc>
+        <w:tc>
+          <w:tcPr>
+            <w:tcW w:w="3472" w:type="dxa"/>
+            <w:tcBorders>
+              <w:top w:val="single" w:sz="8" w:space="0" w:color="000000"/>
+              <w:left w:val="single" w:sz="8" w:space="0" w:color="000000"/>
+              <w:bottom w:val="single" w:sz="8" w:space="0" w:color="000000"/>
+              <w:right w:val="single" w:sz="8" w:space="0" w:color="000000"/>
+            </w:tcBorders>
+            <w:shd w:val="clear" w:color="auto" w:fill="auto"/>
+            <w:tcMar>
+              <w:top w:w="72" w:type="dxa"/>
+              <w:left w:w="144" w:type="dxa"/>
+              <w:bottom w:w="72" w:type="dxa"/>
+              <w:right w:w="144" w:type="dxa"/>
+            </w:tcMar>
+          </w:tcPr>
+          <w:p>
+            <w:pPr>
+              <w:spacing w:after="0" w:line="240" w:lineRule="auto"/>
+              <w:rPr>
+                <w:sz w:val="24"/>
+                <w:szCs w:val="24"/>
+              </w:rPr>
+            </w:pPr>
+          </w:p>
+        </w:tc>
+        <w:tc>
+          <w:tcPr>
+            <w:tcW w:w="3773" w:type="dxa"/>
+            <w:tcBorders>
+              <w:top w:val="single" w:sz="8" w:space="0" w:color="000000"/>
+              <w:left w:val="single" w:sz="8" w:space="0" w:color="000000"/>
+              <w:bottom w:val="single" w:sz="8" w:space="0" w:color="000000"/>
+              <w:right w:val="single" w:sz="8" w:space="0" w:color="000000"/>
+            </w:tcBorders>
+            <w:shd w:val="clear" w:color="auto" w:fill="auto"/>
+            <w:tcMar>
+              <w:top w:w="72" w:type="dxa"/>
+              <w:left w:w="144" w:type="dxa"/>
+              <w:bottom w:w="72" w:type="dxa"/>
+              <w:right w:w="144" w:type="dxa"/>
+            </w:tcMar>
+          </w:tcPr>
+          <w:p>
+            <w:pPr>
+              <w:spacing w:after="0" w:line="240" w:lineRule="auto"/>
+              <w:rPr>
+                <w:sz w:val="24"/>
+                <w:szCs w:val="24"/>
+              </w:rPr>
+            </w:pPr>
+            <w:r>
+              <w:rPr>
+                <w:sz w:val="24"/>
+                <w:szCs w:val="24"/>
+              </w:rPr>
+              <w:t>Aggiorna campo “nome utente che ha effettuato l’ultima offerta”</w:t>
+            </w:r>
+            <w:r>
+              <w:rPr>
+                <w:sz w:val="24"/>
+                <w:szCs w:val="24"/>
+              </w:rPr>
+              <w:t xml:space="preserve"> nel database</w:t>
+            </w:r>
+          </w:p>
+        </w:tc>
+      </w:tr>
+      <w:tr>
+        <w:trPr>
+          <w:trHeight w:val="408"/>
+        </w:trPr>
+        <w:tc>
+          <w:tcPr>
+            <w:tcW w:w="1633" w:type="dxa"/>
+            <w:tcBorders>
+              <w:left w:val="single" w:sz="8" w:space="0" w:color="000000"/>
+              <w:right w:val="single" w:sz="8" w:space="0" w:color="000000"/>
+            </w:tcBorders>
+            <w:vAlign w:val="center"/>
+          </w:tcPr>
+          <w:p>
+            <w:pPr>
+              <w:spacing w:after="0" w:line="240" w:lineRule="auto"/>
+              <w:rPr>
+                <w:sz w:val="24"/>
+                <w:szCs w:val="24"/>
+              </w:rPr>
+            </w:pPr>
+          </w:p>
+        </w:tc>
+        <w:tc>
+          <w:tcPr>
+            <w:tcW w:w="1047" w:type="dxa"/>
+            <w:tcBorders>
+              <w:top w:val="single" w:sz="8" w:space="0" w:color="000000"/>
+              <w:left w:val="single" w:sz="8" w:space="0" w:color="000000"/>
+              <w:bottom w:val="single" w:sz="8" w:space="0" w:color="000000"/>
+              <w:right w:val="single" w:sz="8" w:space="0" w:color="000000"/>
+            </w:tcBorders>
+            <w:shd w:val="clear" w:color="auto" w:fill="auto"/>
+            <w:tcMar>
+              <w:top w:w="72" w:type="dxa"/>
+              <w:left w:w="144" w:type="dxa"/>
+              <w:bottom w:w="72" w:type="dxa"/>
+              <w:right w:w="144" w:type="dxa"/>
+            </w:tcMar>
+          </w:tcPr>
+          <w:p>
+            <w:pPr>
+              <w:spacing w:after="0" w:line="240" w:lineRule="auto"/>
+              <w:rPr>
+                <w:i/>
+                <w:iCs/>
+                <w:sz w:val="24"/>
+                <w:szCs w:val="24"/>
+              </w:rPr>
+            </w:pPr>
+            <w:r>
+              <w:rPr>
+                <w:i/>
+                <w:iCs/>
+                <w:sz w:val="24"/>
+                <w:szCs w:val="24"/>
+              </w:rPr>
+              <w:t>11</w:t>
+            </w:r>
+          </w:p>
+        </w:tc>
+        <w:tc>
+          <w:tcPr>
+            <w:tcW w:w="3472" w:type="dxa"/>
+            <w:tcBorders>
+              <w:top w:val="single" w:sz="8" w:space="0" w:color="000000"/>
+              <w:left w:val="single" w:sz="8" w:space="0" w:color="000000"/>
+              <w:bottom w:val="single" w:sz="8" w:space="0" w:color="000000"/>
+              <w:right w:val="single" w:sz="8" w:space="0" w:color="000000"/>
+            </w:tcBorders>
+            <w:shd w:val="clear" w:color="auto" w:fill="auto"/>
+            <w:tcMar>
+              <w:top w:w="72" w:type="dxa"/>
+              <w:left w:w="144" w:type="dxa"/>
+              <w:bottom w:w="72" w:type="dxa"/>
+              <w:right w:w="144" w:type="dxa"/>
+            </w:tcMar>
+          </w:tcPr>
+          <w:p>
+            <w:pPr>
+              <w:spacing w:after="0" w:line="240" w:lineRule="auto"/>
+              <w:rPr>
+                <w:sz w:val="24"/>
+                <w:szCs w:val="24"/>
+              </w:rPr>
+            </w:pPr>
+          </w:p>
+        </w:tc>
+        <w:tc>
+          <w:tcPr>
+            <w:tcW w:w="3773" w:type="dxa"/>
+            <w:tcBorders>
+              <w:top w:val="single" w:sz="8" w:space="0" w:color="000000"/>
+              <w:left w:val="single" w:sz="8" w:space="0" w:color="000000"/>
+              <w:bottom w:val="single" w:sz="8" w:space="0" w:color="000000"/>
+              <w:right w:val="single" w:sz="8" w:space="0" w:color="000000"/>
+            </w:tcBorders>
+            <w:shd w:val="clear" w:color="auto" w:fill="auto"/>
+            <w:tcMar>
+              <w:top w:w="72" w:type="dxa"/>
+              <w:left w:w="144" w:type="dxa"/>
+              <w:bottom w:w="72" w:type="dxa"/>
+              <w:right w:w="144" w:type="dxa"/>
+            </w:tcMar>
+          </w:tcPr>
+          <w:p>
+            <w:pPr>
+              <w:spacing w:after="0" w:line="240" w:lineRule="auto"/>
+              <w:rPr>
+                <w:sz w:val="24"/>
+                <w:szCs w:val="24"/>
+              </w:rPr>
+            </w:pPr>
+            <w:r>
+              <w:rPr>
+                <w:sz w:val="24"/>
+                <w:szCs w:val="24"/>
+              </w:rPr>
+              <w:t>Bottone “effettua offerta” disabilitato</w:t>
             </w:r>
           </w:p>
         </w:tc>
@@ -6030,15 +6536,16 @@
 </file>
 
 <file path=customXml/item1.xml><?xml version="1.0" encoding="utf-8"?>
-<?mso-contentType ?>
-<FormTemplates xmlns="http://schemas.microsoft.com/sharepoint/v3/contenttype/forms">
-  <Display>DocumentLibraryForm</Display>
-  <Edit>DocumentLibraryForm</Edit>
-  <New>DocumentLibraryForm</New>
-</FormTemplates>
+<b:Sources xmlns:b="http://schemas.openxmlformats.org/officeDocument/2006/bibliography" xmlns="http://schemas.openxmlformats.org/officeDocument/2006/bibliography" SelectedStyle="\APASixthEditionOfficeOnline.xsl" StyleName="APA" Version="6"/>
 </file>
 
 <file path=customXml/item2.xml><?xml version="1.0" encoding="utf-8"?>
+<p:properties xmlns:p="http://schemas.microsoft.com/office/2006/metadata/properties" xmlns:xsi="http://www.w3.org/2001/XMLSchema-instance" xmlns:pc="http://schemas.microsoft.com/office/infopath/2007/PartnerControls">
+  <documentManagement/>
+</p:properties>
+</file>
+
+<file path=customXml/item3.xml><?xml version="1.0" encoding="utf-8"?>
 <ct:contentTypeSchema xmlns:ct="http://schemas.microsoft.com/office/2006/metadata/contentType" xmlns:ma="http://schemas.microsoft.com/office/2006/metadata/properties/metaAttributes" ct:_="" ma:_="" ma:contentTypeName="Document" ma:contentTypeID="0x010100BD5AF0367A985F4FAB0D353588D0316C" ma:contentTypeVersion="3" ma:contentTypeDescription="Create a new document." ma:contentTypeScope="" ma:versionID="49c7377d0b92269df7c191b6880276e4">
   <xsd:schema xmlns:xsd="http://www.w3.org/2001/XMLSchema" xmlns:xs="http://www.w3.org/2001/XMLSchema" xmlns:p="http://schemas.microsoft.com/office/2006/metadata/properties" xmlns:ns2="562ce736-cf79-4c7e-b7bc-62d7325a1424" targetNamespace="http://schemas.microsoft.com/office/2006/metadata/properties" ma:root="true" ma:fieldsID="6b18843199ae4004f5fd0c598f23d4b5" ns2:_="">
     <xsd:import namespace="562ce736-cf79-4c7e-b7bc-62d7325a1424"/>
@@ -6176,25 +6683,33 @@
 </ct:contentTypeSchema>
 </file>
 
-<file path=customXml/item3.xml><?xml version="1.0" encoding="utf-8"?>
-<p:properties xmlns:p="http://schemas.microsoft.com/office/2006/metadata/properties" xmlns:xsi="http://www.w3.org/2001/XMLSchema-instance" xmlns:pc="http://schemas.microsoft.com/office/infopath/2007/PartnerControls">
-  <documentManagement/>
-</p:properties>
-</file>
-
 <file path=customXml/item4.xml><?xml version="1.0" encoding="utf-8"?>
-<b:Sources xmlns:b="http://schemas.openxmlformats.org/officeDocument/2006/bibliography" xmlns="http://schemas.openxmlformats.org/officeDocument/2006/bibliography" SelectedStyle="\APASixthEditionOfficeOnline.xsl" StyleName="APA" Version="6"/>
+<?mso-contentType ?>
+<FormTemplates xmlns="http://schemas.microsoft.com/sharepoint/v3/contenttype/forms">
+  <Display>DocumentLibraryForm</Display>
+  <Edit>DocumentLibraryForm</Edit>
+  <New>DocumentLibraryForm</New>
+</FormTemplates>
 </file>
 
 <file path=customXml/itemProps1.xml><?xml version="1.0" encoding="utf-8"?>
-<ds:datastoreItem xmlns:ds="http://schemas.openxmlformats.org/officeDocument/2006/customXml" ds:itemID="{8CE7D112-AA02-4429-97E1-4F7F25CD0221}">
+<ds:datastoreItem xmlns:ds="http://schemas.openxmlformats.org/officeDocument/2006/customXml" ds:itemID="{F6FB1623-9D04-4E91-8589-07CF56BD0BF3}">
   <ds:schemaRefs>
-    <ds:schemaRef ds:uri="http://schemas.microsoft.com/sharepoint/v3/contenttype/forms"/>
+    <ds:schemaRef ds:uri="http://schemas.openxmlformats.org/officeDocument/2006/bibliography"/>
   </ds:schemaRefs>
 </ds:datastoreItem>
 </file>
 
 <file path=customXml/itemProps2.xml><?xml version="1.0" encoding="utf-8"?>
+<ds:datastoreItem xmlns:ds="http://schemas.openxmlformats.org/officeDocument/2006/customXml" ds:itemID="{0C992D93-FB00-410C-AF74-2C56E8D4878D}">
+  <ds:schemaRefs>
+    <ds:schemaRef ds:uri="http://schemas.microsoft.com/office/2006/metadata/properties"/>
+    <ds:schemaRef ds:uri="http://schemas.microsoft.com/office/infopath/2007/PartnerControls"/>
+  </ds:schemaRefs>
+</ds:datastoreItem>
+</file>
+
+<file path=customXml/itemProps3.xml><?xml version="1.0" encoding="utf-8"?>
 <ds:datastoreItem xmlns:ds="http://schemas.openxmlformats.org/officeDocument/2006/customXml" ds:itemID="{9EE6A9BB-AA28-47A2-A1CE-47090F5932B5}">
   <ds:schemaRefs>
     <ds:schemaRef ds:uri="http://schemas.microsoft.com/office/2006/metadata/contentType"/>
@@ -6212,19 +6727,10 @@
 </ds:datastoreItem>
 </file>
 
-<file path=customXml/itemProps3.xml><?xml version="1.0" encoding="utf-8"?>
-<ds:datastoreItem xmlns:ds="http://schemas.openxmlformats.org/officeDocument/2006/customXml" ds:itemID="{0C992D93-FB00-410C-AF74-2C56E8D4878D}">
+<file path=customXml/itemProps4.xml><?xml version="1.0" encoding="utf-8"?>
+<ds:datastoreItem xmlns:ds="http://schemas.openxmlformats.org/officeDocument/2006/customXml" ds:itemID="{8CE7D112-AA02-4429-97E1-4F7F25CD0221}">
   <ds:schemaRefs>
-    <ds:schemaRef ds:uri="http://schemas.microsoft.com/office/2006/metadata/properties"/>
-    <ds:schemaRef ds:uri="http://schemas.microsoft.com/office/infopath/2007/PartnerControls"/>
-  </ds:schemaRefs>
-</ds:datastoreItem>
-</file>
-
-<file path=customXml/itemProps4.xml><?xml version="1.0" encoding="utf-8"?>
-<ds:datastoreItem xmlns:ds="http://schemas.openxmlformats.org/officeDocument/2006/customXml" ds:itemID="{F6FB1623-9D04-4E91-8589-07CF56BD0BF3}">
-  <ds:schemaRefs>
-    <ds:schemaRef ds:uri="http://schemas.openxmlformats.org/officeDocument/2006/bibliography"/>
+    <ds:schemaRef ds:uri="http://schemas.microsoft.com/sharepoint/v3/contenttype/forms"/>
   </ds:schemaRefs>
 </ds:datastoreItem>
 </file>
</xml_diff>

<commit_message>
Update Cockburn Punta Su un Asta.docx
</commit_message>
<xml_diff>
--- a/Tabelle Cockburn/Cockburn Punta Su un Asta.docx
+++ b/Tabelle Cockburn/Cockburn Punta Su un Asta.docx
@@ -50,48 +50,6 @@
                 <w:szCs w:val="24"/>
               </w:rPr>
             </w:pPr>
-            <w:r>
-              <w:rPr>
-                <w:b/>
-                <w:bCs/>
-                <w:sz w:val="24"/>
-                <w:szCs w:val="24"/>
-              </w:rPr>
-              <w:t xml:space="preserve">USE CASE </w:t>
-            </w:r>
-            <w:r>
-              <w:rPr>
-                <w:b/>
-                <w:bCs/>
-                <w:i/>
-                <w:iCs/>
-                <w:sz w:val="24"/>
-                <w:szCs w:val="24"/>
-              </w:rPr>
-              <w:t>#</w:t>
-            </w:r>
-            <w:r>
-              <w:rPr>
-                <w:b/>
-                <w:bCs/>
-                <w:i/>
-                <w:iCs/>
-                <w:sz w:val="24"/>
-                <w:szCs w:val="24"/>
-              </w:rPr>
-              <w:t>2</w:t>
-            </w:r>
-            <w:r>
-              <w:rPr>
-                <w:b/>
-                <w:bCs/>
-                <w:i/>
-                <w:iCs/>
-                <w:sz w:val="24"/>
-                <w:szCs w:val="24"/>
-              </w:rPr>
-              <w:t xml:space="preserve"> </w:t>
-            </w:r>
           </w:p>
         </w:tc>
         <w:tc>
@@ -2133,7 +2091,7 @@
             <w:tcBorders>
               <w:top w:val="single" w:sz="8" w:space="0" w:color="000000"/>
               <w:left w:val="single" w:sz="8" w:space="0" w:color="000000"/>
-              <w:bottom w:val="single" w:sz="8" w:space="0" w:color="000000"/>
+              <w:bottom w:val="single" w:sz="4" w:space="0" w:color="auto"/>
               <w:right w:val="single" w:sz="8" w:space="0" w:color="000000"/>
             </w:tcBorders>
             <w:shd w:val="clear" w:color="auto" w:fill="auto"/>
@@ -2278,9 +2236,9 @@
             <w:tcW w:w="1633" w:type="dxa"/>
             <w:vMerge w:val="restart"/>
             <w:tcBorders>
-              <w:top w:val="single" w:sz="8" w:space="0" w:color="000000"/>
-              <w:left w:val="single" w:sz="8" w:space="0" w:color="000000"/>
-              <w:right w:val="single" w:sz="8" w:space="0" w:color="000000"/>
+              <w:top w:val="single" w:sz="4" w:space="0" w:color="auto"/>
+              <w:left w:val="single" w:sz="4" w:space="0" w:color="auto"/>
+              <w:right w:val="single" w:sz="4" w:space="0" w:color="auto"/>
             </w:tcBorders>
             <w:vAlign w:val="center"/>
           </w:tcPr>
@@ -2299,7 +2257,7 @@
             <w:tcW w:w="1047" w:type="dxa"/>
             <w:tcBorders>
               <w:top w:val="single" w:sz="8" w:space="0" w:color="000000"/>
-              <w:left w:val="single" w:sz="8" w:space="0" w:color="000000"/>
+              <w:left w:val="single" w:sz="4" w:space="0" w:color="auto"/>
               <w:bottom w:val="single" w:sz="8" w:space="0" w:color="000000"/>
               <w:right w:val="single" w:sz="8" w:space="0" w:color="000000"/>
             </w:tcBorders>
@@ -2423,8 +2381,8 @@
             <w:tcW w:w="1633" w:type="dxa"/>
             <w:vMerge/>
             <w:tcBorders>
-              <w:left w:val="single" w:sz="8" w:space="0" w:color="000000"/>
-              <w:right w:val="single" w:sz="8" w:space="0" w:color="000000"/>
+              <w:left w:val="single" w:sz="4" w:space="0" w:color="auto"/>
+              <w:right w:val="single" w:sz="4" w:space="0" w:color="auto"/>
             </w:tcBorders>
             <w:vAlign w:val="center"/>
           </w:tcPr>
@@ -2443,45 +2401,36 @@
             <w:tcW w:w="1047" w:type="dxa"/>
             <w:tcBorders>
               <w:top w:val="single" w:sz="8" w:space="0" w:color="000000"/>
-              <w:left w:val="single" w:sz="8" w:space="0" w:color="000000"/>
-              <w:bottom w:val="single" w:sz="8" w:space="0" w:color="000000"/>
-              <w:right w:val="single" w:sz="8" w:space="0" w:color="000000"/>
-            </w:tcBorders>
-            <w:shd w:val="clear" w:color="auto" w:fill="auto"/>
-            <w:tcMar>
-              <w:top w:w="72" w:type="dxa"/>
-              <w:left w:w="144" w:type="dxa"/>
-              <w:bottom w:w="72" w:type="dxa"/>
-              <w:right w:w="144" w:type="dxa"/>
-            </w:tcMar>
-          </w:tcPr>
-          <w:p>
-            <w:pPr>
-              <w:spacing w:after="0" w:line="240" w:lineRule="auto"/>
-              <w:rPr>
-                <w:i/>
-                <w:iCs/>
-                <w:sz w:val="24"/>
-                <w:szCs w:val="24"/>
-              </w:rPr>
-            </w:pPr>
-            <w:r>
-              <w:rPr>
-                <w:i/>
-                <w:iCs/>
-                <w:sz w:val="24"/>
-                <w:szCs w:val="24"/>
-              </w:rPr>
-              <w:t>5</w:t>
-            </w:r>
-            <w:r>
-              <w:rPr>
-                <w:i/>
-                <w:iCs/>
-                <w:sz w:val="24"/>
-                <w:szCs w:val="24"/>
-              </w:rPr>
-              <w:t>.A</w:t>
+              <w:left w:val="single" w:sz="4" w:space="0" w:color="auto"/>
+              <w:bottom w:val="single" w:sz="8" w:space="0" w:color="000000"/>
+              <w:right w:val="single" w:sz="8" w:space="0" w:color="000000"/>
+            </w:tcBorders>
+            <w:shd w:val="clear" w:color="auto" w:fill="auto"/>
+            <w:tcMar>
+              <w:top w:w="72" w:type="dxa"/>
+              <w:left w:w="144" w:type="dxa"/>
+              <w:bottom w:w="72" w:type="dxa"/>
+              <w:right w:w="144" w:type="dxa"/>
+            </w:tcMar>
+          </w:tcPr>
+          <w:p>
+            <w:pPr>
+              <w:spacing w:after="0" w:line="240" w:lineRule="auto"/>
+              <w:rPr>
+                <w:i/>
+                <w:iCs/>
+                <w:sz w:val="24"/>
+                <w:szCs w:val="24"/>
+              </w:rPr>
+            </w:pPr>
+            <w:r>
+              <w:rPr>
+                <w:i/>
+                <w:iCs/>
+                <w:sz w:val="24"/>
+                <w:szCs w:val="24"/>
+              </w:rPr>
+              <w:t>5.A</w:t>
             </w:r>
             <w:r>
               <w:rPr>
@@ -2572,8 +2521,9 @@
             <w:tcW w:w="1633" w:type="dxa"/>
             <w:vMerge/>
             <w:tcBorders>
-              <w:left w:val="single" w:sz="8" w:space="0" w:color="000000"/>
-              <w:right w:val="single" w:sz="8" w:space="0" w:color="000000"/>
+              <w:left w:val="single" w:sz="4" w:space="0" w:color="auto"/>
+              <w:bottom w:val="single" w:sz="4" w:space="0" w:color="auto"/>
+              <w:right w:val="single" w:sz="4" w:space="0" w:color="auto"/>
             </w:tcBorders>
             <w:vAlign w:val="center"/>
           </w:tcPr>
@@ -2592,45 +2542,36 @@
             <w:tcW w:w="1047" w:type="dxa"/>
             <w:tcBorders>
               <w:top w:val="single" w:sz="8" w:space="0" w:color="000000"/>
-              <w:left w:val="single" w:sz="8" w:space="0" w:color="000000"/>
-              <w:bottom w:val="single" w:sz="8" w:space="0" w:color="000000"/>
-              <w:right w:val="single" w:sz="8" w:space="0" w:color="000000"/>
-            </w:tcBorders>
-            <w:shd w:val="clear" w:color="auto" w:fill="auto"/>
-            <w:tcMar>
-              <w:top w:w="72" w:type="dxa"/>
-              <w:left w:w="144" w:type="dxa"/>
-              <w:bottom w:w="72" w:type="dxa"/>
-              <w:right w:w="144" w:type="dxa"/>
-            </w:tcMar>
-          </w:tcPr>
-          <w:p>
-            <w:pPr>
-              <w:spacing w:after="0" w:line="240" w:lineRule="auto"/>
-              <w:rPr>
-                <w:i/>
-                <w:iCs/>
-                <w:sz w:val="24"/>
-                <w:szCs w:val="24"/>
-              </w:rPr>
-            </w:pPr>
-            <w:r>
-              <w:rPr>
-                <w:i/>
-                <w:iCs/>
-                <w:sz w:val="24"/>
-                <w:szCs w:val="24"/>
-              </w:rPr>
-              <w:t>6</w:t>
-            </w:r>
-            <w:r>
-              <w:rPr>
-                <w:i/>
-                <w:iCs/>
-                <w:sz w:val="24"/>
-                <w:szCs w:val="24"/>
-              </w:rPr>
-              <w:t>.A</w:t>
+              <w:left w:val="single" w:sz="4" w:space="0" w:color="auto"/>
+              <w:bottom w:val="single" w:sz="8" w:space="0" w:color="000000"/>
+              <w:right w:val="single" w:sz="8" w:space="0" w:color="000000"/>
+            </w:tcBorders>
+            <w:shd w:val="clear" w:color="auto" w:fill="auto"/>
+            <w:tcMar>
+              <w:top w:w="72" w:type="dxa"/>
+              <w:left w:w="144" w:type="dxa"/>
+              <w:bottom w:w="72" w:type="dxa"/>
+              <w:right w:w="144" w:type="dxa"/>
+            </w:tcMar>
+          </w:tcPr>
+          <w:p>
+            <w:pPr>
+              <w:spacing w:after="0" w:line="240" w:lineRule="auto"/>
+              <w:rPr>
+                <w:i/>
+                <w:iCs/>
+                <w:sz w:val="24"/>
+                <w:szCs w:val="24"/>
+              </w:rPr>
+            </w:pPr>
+            <w:r>
+              <w:rPr>
+                <w:i/>
+                <w:iCs/>
+                <w:sz w:val="24"/>
+                <w:szCs w:val="24"/>
+              </w:rPr>
+              <w:t>6.A</w:t>
             </w:r>
           </w:p>
         </w:tc>
@@ -2719,10 +2660,11 @@
         <w:tc>
           <w:tcPr>
             <w:tcW w:w="1633" w:type="dxa"/>
-            <w:vMerge/>
-            <w:tcBorders>
-              <w:left w:val="single" w:sz="8" w:space="0" w:color="000000"/>
-              <w:right w:val="single" w:sz="8" w:space="0" w:color="000000"/>
+            <w:vMerge w:val="restart"/>
+            <w:tcBorders>
+              <w:top w:val="single" w:sz="4" w:space="0" w:color="auto"/>
+              <w:left w:val="single" w:sz="4" w:space="0" w:color="auto"/>
+              <w:right w:val="single" w:sz="4" w:space="0" w:color="auto"/>
             </w:tcBorders>
             <w:vAlign w:val="center"/>
           </w:tcPr>
@@ -2741,45 +2683,36 @@
             <w:tcW w:w="1047" w:type="dxa"/>
             <w:tcBorders>
               <w:top w:val="single" w:sz="8" w:space="0" w:color="000000"/>
-              <w:left w:val="single" w:sz="8" w:space="0" w:color="000000"/>
-              <w:bottom w:val="single" w:sz="8" w:space="0" w:color="000000"/>
-              <w:right w:val="single" w:sz="8" w:space="0" w:color="000000"/>
-            </w:tcBorders>
-            <w:shd w:val="clear" w:color="auto" w:fill="auto"/>
-            <w:tcMar>
-              <w:top w:w="72" w:type="dxa"/>
-              <w:left w:w="144" w:type="dxa"/>
-              <w:bottom w:w="72" w:type="dxa"/>
-              <w:right w:w="144" w:type="dxa"/>
-            </w:tcMar>
-          </w:tcPr>
-          <w:p>
-            <w:pPr>
-              <w:spacing w:after="0" w:line="240" w:lineRule="auto"/>
-              <w:rPr>
-                <w:i/>
-                <w:iCs/>
-                <w:sz w:val="24"/>
-                <w:szCs w:val="24"/>
-              </w:rPr>
-            </w:pPr>
-            <w:r>
-              <w:rPr>
-                <w:i/>
-                <w:iCs/>
-                <w:sz w:val="24"/>
-                <w:szCs w:val="24"/>
-              </w:rPr>
-              <w:t>7</w:t>
-            </w:r>
-            <w:r>
-              <w:rPr>
-                <w:i/>
-                <w:iCs/>
-                <w:sz w:val="24"/>
-                <w:szCs w:val="24"/>
-              </w:rPr>
-              <w:t>.A</w:t>
+              <w:left w:val="single" w:sz="4" w:space="0" w:color="auto"/>
+              <w:bottom w:val="single" w:sz="8" w:space="0" w:color="000000"/>
+              <w:right w:val="single" w:sz="8" w:space="0" w:color="000000"/>
+            </w:tcBorders>
+            <w:shd w:val="clear" w:color="auto" w:fill="auto"/>
+            <w:tcMar>
+              <w:top w:w="72" w:type="dxa"/>
+              <w:left w:w="144" w:type="dxa"/>
+              <w:bottom w:w="72" w:type="dxa"/>
+              <w:right w:w="144" w:type="dxa"/>
+            </w:tcMar>
+          </w:tcPr>
+          <w:p>
+            <w:pPr>
+              <w:spacing w:after="0" w:line="240" w:lineRule="auto"/>
+              <w:rPr>
+                <w:i/>
+                <w:iCs/>
+                <w:sz w:val="24"/>
+                <w:szCs w:val="24"/>
+              </w:rPr>
+            </w:pPr>
+            <w:r>
+              <w:rPr>
+                <w:i/>
+                <w:iCs/>
+                <w:sz w:val="24"/>
+                <w:szCs w:val="24"/>
+              </w:rPr>
+              <w:t>7.A</w:t>
             </w:r>
           </w:p>
         </w:tc>
@@ -2854,8 +2787,8 @@
             <w:tcW w:w="1633" w:type="dxa"/>
             <w:vMerge/>
             <w:tcBorders>
-              <w:left w:val="single" w:sz="8" w:space="0" w:color="000000"/>
-              <w:right w:val="single" w:sz="8" w:space="0" w:color="000000"/>
+              <w:left w:val="single" w:sz="4" w:space="0" w:color="auto"/>
+              <w:right w:val="single" w:sz="4" w:space="0" w:color="auto"/>
             </w:tcBorders>
             <w:vAlign w:val="center"/>
           </w:tcPr>
@@ -2874,45 +2807,36 @@
             <w:tcW w:w="1047" w:type="dxa"/>
             <w:tcBorders>
               <w:top w:val="single" w:sz="8" w:space="0" w:color="000000"/>
-              <w:left w:val="single" w:sz="8" w:space="0" w:color="000000"/>
-              <w:bottom w:val="single" w:sz="8" w:space="0" w:color="000000"/>
-              <w:right w:val="single" w:sz="8" w:space="0" w:color="000000"/>
-            </w:tcBorders>
-            <w:shd w:val="clear" w:color="auto" w:fill="auto"/>
-            <w:tcMar>
-              <w:top w:w="72" w:type="dxa"/>
-              <w:left w:w="144" w:type="dxa"/>
-              <w:bottom w:w="72" w:type="dxa"/>
-              <w:right w:w="144" w:type="dxa"/>
-            </w:tcMar>
-          </w:tcPr>
-          <w:p>
-            <w:pPr>
-              <w:spacing w:after="0" w:line="240" w:lineRule="auto"/>
-              <w:rPr>
-                <w:i/>
-                <w:iCs/>
-                <w:sz w:val="24"/>
-                <w:szCs w:val="24"/>
-              </w:rPr>
-            </w:pPr>
-            <w:r>
-              <w:rPr>
-                <w:i/>
-                <w:iCs/>
-                <w:sz w:val="24"/>
-                <w:szCs w:val="24"/>
-              </w:rPr>
-              <w:t>8</w:t>
-            </w:r>
-            <w:r>
-              <w:rPr>
-                <w:i/>
-                <w:iCs/>
-                <w:sz w:val="24"/>
-                <w:szCs w:val="24"/>
-              </w:rPr>
-              <w:t>.A</w:t>
+              <w:left w:val="single" w:sz="4" w:space="0" w:color="auto"/>
+              <w:bottom w:val="single" w:sz="8" w:space="0" w:color="000000"/>
+              <w:right w:val="single" w:sz="8" w:space="0" w:color="000000"/>
+            </w:tcBorders>
+            <w:shd w:val="clear" w:color="auto" w:fill="auto"/>
+            <w:tcMar>
+              <w:top w:w="72" w:type="dxa"/>
+              <w:left w:w="144" w:type="dxa"/>
+              <w:bottom w:w="72" w:type="dxa"/>
+              <w:right w:w="144" w:type="dxa"/>
+            </w:tcMar>
+          </w:tcPr>
+          <w:p>
+            <w:pPr>
+              <w:spacing w:after="0" w:line="240" w:lineRule="auto"/>
+              <w:rPr>
+                <w:i/>
+                <w:iCs/>
+                <w:sz w:val="24"/>
+                <w:szCs w:val="24"/>
+              </w:rPr>
+            </w:pPr>
+            <w:r>
+              <w:rPr>
+                <w:i/>
+                <w:iCs/>
+                <w:sz w:val="24"/>
+                <w:szCs w:val="24"/>
+              </w:rPr>
+              <w:t>8.A</w:t>
             </w:r>
           </w:p>
         </w:tc>
@@ -3015,9 +2939,9 @@
             <w:tcW w:w="1633" w:type="dxa"/>
             <w:vMerge/>
             <w:tcBorders>
-              <w:left w:val="single" w:sz="8" w:space="0" w:color="000000"/>
+              <w:left w:val="single" w:sz="4" w:space="0" w:color="auto"/>
               <w:bottom w:val="single" w:sz="4" w:space="0" w:color="auto"/>
-              <w:right w:val="single" w:sz="8" w:space="0" w:color="000000"/>
+              <w:right w:val="single" w:sz="4" w:space="0" w:color="auto"/>
             </w:tcBorders>
             <w:vAlign w:val="center"/>
           </w:tcPr>
@@ -3036,7 +2960,7 @@
             <w:tcW w:w="1047" w:type="dxa"/>
             <w:tcBorders>
               <w:top w:val="single" w:sz="8" w:space="0" w:color="000000"/>
-              <w:left w:val="single" w:sz="8" w:space="0" w:color="000000"/>
+              <w:left w:val="single" w:sz="4" w:space="0" w:color="auto"/>
               <w:bottom w:val="single" w:sz="4" w:space="0" w:color="auto"/>
               <w:right w:val="single" w:sz="8" w:space="0" w:color="000000"/>
             </w:tcBorders>
@@ -3065,16 +2989,7 @@
                 <w:sz w:val="24"/>
                 <w:szCs w:val="24"/>
               </w:rPr>
-              <w:t>9</w:t>
-            </w:r>
-            <w:r>
-              <w:rPr>
-                <w:i/>
-                <w:iCs/>
-                <w:sz w:val="24"/>
-                <w:szCs w:val="24"/>
-              </w:rPr>
-              <w:t>.A</w:t>
+              <w:t>9.A</w:t>
             </w:r>
           </w:p>
         </w:tc>
@@ -3137,30 +3052,6 @@
               </w:rPr>
               <w:t>Torna al passo #1</w:t>
             </w:r>
-          </w:p>
-        </w:tc>
-      </w:tr>
-      <w:tr>
-        <w:trPr>
-          <w:trHeight w:val="980"/>
-        </w:trPr>
-        <w:tc>
-          <w:tcPr>
-            <w:tcW w:w="9925" w:type="dxa"/>
-            <w:gridSpan w:val="4"/>
-            <w:tcBorders>
-              <w:top w:val="single" w:sz="4" w:space="0" w:color="auto"/>
-            </w:tcBorders>
-            <w:vAlign w:val="center"/>
-          </w:tcPr>
-          <w:p>
-            <w:pPr>
-              <w:spacing w:after="0" w:line="240" w:lineRule="auto"/>
-              <w:rPr>
-                <w:sz w:val="24"/>
-                <w:szCs w:val="24"/>
-              </w:rPr>
-            </w:pPr>
           </w:p>
         </w:tc>
       </w:tr>
@@ -3173,7 +3064,7 @@
             <w:tcW w:w="1633" w:type="dxa"/>
             <w:vMerge w:val="restart"/>
             <w:tcBorders>
-              <w:top w:val="single" w:sz="8" w:space="0" w:color="000000"/>
+              <w:top w:val="single" w:sz="4" w:space="0" w:color="auto"/>
               <w:left w:val="single" w:sz="8" w:space="0" w:color="000000"/>
               <w:right w:val="single" w:sz="8" w:space="0" w:color="000000"/>
             </w:tcBorders>
@@ -3193,7 +3084,7 @@
           <w:tcPr>
             <w:tcW w:w="1047" w:type="dxa"/>
             <w:tcBorders>
-              <w:top w:val="single" w:sz="8" w:space="0" w:color="000000"/>
+              <w:top w:val="single" w:sz="4" w:space="0" w:color="auto"/>
               <w:left w:val="single" w:sz="8" w:space="0" w:color="000000"/>
               <w:bottom w:val="single" w:sz="8" w:space="0" w:color="000000"/>
               <w:right w:val="single" w:sz="8" w:space="0" w:color="000000"/>
@@ -3231,7 +3122,7 @@
           <w:tcPr>
             <w:tcW w:w="3472" w:type="dxa"/>
             <w:tcBorders>
-              <w:top w:val="single" w:sz="8" w:space="0" w:color="000000"/>
+              <w:top w:val="single" w:sz="4" w:space="0" w:color="auto"/>
               <w:left w:val="single" w:sz="8" w:space="0" w:color="000000"/>
               <w:bottom w:val="single" w:sz="8" w:space="0" w:color="000000"/>
               <w:right w:val="single" w:sz="8" w:space="0" w:color="000000"/>
@@ -3265,7 +3156,7 @@
           <w:tcPr>
             <w:tcW w:w="3773" w:type="dxa"/>
             <w:tcBorders>
-              <w:top w:val="single" w:sz="8" w:space="0" w:color="000000"/>
+              <w:top w:val="single" w:sz="4" w:space="0" w:color="auto"/>
               <w:left w:val="single" w:sz="8" w:space="0" w:color="000000"/>
               <w:bottom w:val="single" w:sz="8" w:space="0" w:color="000000"/>
               <w:right w:val="single" w:sz="8" w:space="0" w:color="000000"/>
@@ -3809,9 +3700,9 @@
         <w:tc>
           <w:tcPr>
             <w:tcW w:w="1633" w:type="dxa"/>
-            <w:tcBorders>
-              <w:left w:val="single" w:sz="8" w:space="0" w:color="000000"/>
-              <w:bottom w:val="single" w:sz="8" w:space="0" w:color="000000"/>
+            <w:vMerge w:val="restart"/>
+            <w:tcBorders>
+              <w:left w:val="single" w:sz="8" w:space="0" w:color="000000"/>
               <w:right w:val="single" w:sz="8" w:space="0" w:color="000000"/>
             </w:tcBorders>
             <w:vAlign w:val="center"/>
@@ -3894,35 +3785,7 @@
                 <w:sz w:val="24"/>
                 <w:szCs w:val="24"/>
               </w:rPr>
-              <w:t xml:space="preserve">Utente inserisce dati non validi nell’offerta per </w:t>
-            </w:r>
-            <w:r>
-              <w:rPr>
-                <w:sz w:val="24"/>
-                <w:szCs w:val="24"/>
-              </w:rPr>
-              <w:t>A</w:t>
-            </w:r>
-            <w:r>
-              <w:rPr>
-                <w:sz w:val="24"/>
-                <w:szCs w:val="24"/>
-              </w:rPr>
-              <w:t xml:space="preserve">sta </w:t>
-            </w:r>
-            <w:r>
-              <w:rPr>
-                <w:sz w:val="24"/>
-                <w:szCs w:val="24"/>
-              </w:rPr>
-              <w:t>S</w:t>
-            </w:r>
-            <w:r>
-              <w:rPr>
-                <w:sz w:val="24"/>
-                <w:szCs w:val="24"/>
-              </w:rPr>
-              <w:t>ilenziosa</w:t>
+              <w:t>Utente inserisce dati non validi nell’offerta per Asta Silenziosa</w:t>
             </w:r>
           </w:p>
         </w:tc>
@@ -3961,9 +3824,9 @@
         <w:tc>
           <w:tcPr>
             <w:tcW w:w="1633" w:type="dxa"/>
-            <w:tcBorders>
-              <w:left w:val="single" w:sz="8" w:space="0" w:color="000000"/>
-              <w:bottom w:val="single" w:sz="8" w:space="0" w:color="000000"/>
+            <w:vMerge/>
+            <w:tcBorders>
+              <w:left w:val="single" w:sz="8" w:space="0" w:color="000000"/>
               <w:right w:val="single" w:sz="8" w:space="0" w:color="000000"/>
             </w:tcBorders>
             <w:vAlign w:val="center"/>
@@ -4101,9 +3964,9 @@
         <w:tc>
           <w:tcPr>
             <w:tcW w:w="1633" w:type="dxa"/>
-            <w:tcBorders>
-              <w:left w:val="single" w:sz="8" w:space="0" w:color="000000"/>
-              <w:bottom w:val="single" w:sz="8" w:space="0" w:color="000000"/>
+            <w:vMerge/>
+            <w:tcBorders>
+              <w:left w:val="single" w:sz="8" w:space="0" w:color="000000"/>
               <w:right w:val="single" w:sz="8" w:space="0" w:color="000000"/>
             </w:tcBorders>
             <w:vAlign w:val="center"/>
@@ -4225,6 +4088,7 @@
         <w:tc>
           <w:tcPr>
             <w:tcW w:w="1633" w:type="dxa"/>
+            <w:vMerge/>
             <w:tcBorders>
               <w:left w:val="single" w:sz="8" w:space="0" w:color="000000"/>
               <w:bottom w:val="single" w:sz="8" w:space="0" w:color="000000"/>
@@ -4338,14 +4202,7 @@
                 <w:sz w:val="24"/>
                 <w:szCs w:val="24"/>
               </w:rPr>
-              <w:t>Torna al passo #3.A</w:t>
-            </w:r>
-            <w:r>
-              <w:rPr>
-                <w:sz w:val="24"/>
-                <w:szCs w:val="24"/>
-              </w:rPr>
-              <w:t>lfa</w:t>
+              <w:t>Torna al passo #3.Alfa</w:t>
             </w:r>
           </w:p>
         </w:tc>
@@ -4503,10 +4360,10 @@
         <w:tc>
           <w:tcPr>
             <w:tcW w:w="1633" w:type="dxa"/>
-            <w:tcBorders>
-              <w:top w:val="single" w:sz="8" w:space="0" w:color="000000"/>
-              <w:left w:val="single" w:sz="8" w:space="0" w:color="000000"/>
-              <w:bottom w:val="single" w:sz="8" w:space="0" w:color="000000"/>
+            <w:vMerge w:val="restart"/>
+            <w:tcBorders>
+              <w:top w:val="single" w:sz="8" w:space="0" w:color="000000"/>
+              <w:left w:val="single" w:sz="8" w:space="0" w:color="000000"/>
               <w:right w:val="single" w:sz="8" w:space="0" w:color="000000"/>
             </w:tcBorders>
             <w:vAlign w:val="center"/>
@@ -4555,16 +4412,7 @@
                 <w:sz w:val="24"/>
                 <w:szCs w:val="24"/>
               </w:rPr>
-              <w:t>A</w:t>
-            </w:r>
-            <w:r>
-              <w:rPr>
-                <w:i/>
-                <w:iCs/>
-                <w:sz w:val="24"/>
-                <w:szCs w:val="24"/>
-              </w:rPr>
-              <w:t>lfa</w:t>
+              <w:t>Alfa</w:t>
             </w:r>
           </w:p>
         </w:tc>
@@ -4646,10 +4494,9 @@
         <w:tc>
           <w:tcPr>
             <w:tcW w:w="1633" w:type="dxa"/>
-            <w:tcBorders>
-              <w:top w:val="single" w:sz="8" w:space="0" w:color="000000"/>
-              <w:left w:val="single" w:sz="8" w:space="0" w:color="000000"/>
-              <w:bottom w:val="single" w:sz="8" w:space="0" w:color="000000"/>
+            <w:vMerge/>
+            <w:tcBorders>
+              <w:left w:val="single" w:sz="8" w:space="0" w:color="000000"/>
               <w:right w:val="single" w:sz="8" w:space="0" w:color="000000"/>
             </w:tcBorders>
             <w:vAlign w:val="center"/>
@@ -4698,16 +4545,7 @@
                 <w:sz w:val="24"/>
                 <w:szCs w:val="24"/>
               </w:rPr>
-              <w:t>2.A</w:t>
-            </w:r>
-            <w:r>
-              <w:rPr>
-                <w:i/>
-                <w:iCs/>
-                <w:sz w:val="24"/>
-                <w:szCs w:val="24"/>
-              </w:rPr>
-              <w:t>lfa</w:t>
+              <w:t>2.Alfa</w:t>
             </w:r>
           </w:p>
         </w:tc>
@@ -4775,21 +4613,7 @@
                 <w:sz w:val="24"/>
                 <w:szCs w:val="24"/>
               </w:rPr>
-              <w:t>finestra “</w:t>
-            </w:r>
-            <w:r>
-              <w:rPr>
-                <w:sz w:val="24"/>
-                <w:szCs w:val="24"/>
-              </w:rPr>
-              <w:t>Offerta Asta Silenziosa</w:t>
-            </w:r>
-            <w:r>
-              <w:rPr>
-                <w:sz w:val="24"/>
-                <w:szCs w:val="24"/>
-              </w:rPr>
-              <w:t>”</w:t>
+              <w:t>finestra “Offerta Asta Silenziosa”</w:t>
             </w:r>
           </w:p>
         </w:tc>
@@ -4801,10 +4625,9 @@
         <w:tc>
           <w:tcPr>
             <w:tcW w:w="1633" w:type="dxa"/>
-            <w:tcBorders>
-              <w:top w:val="single" w:sz="8" w:space="0" w:color="000000"/>
-              <w:left w:val="single" w:sz="8" w:space="0" w:color="000000"/>
-              <w:bottom w:val="single" w:sz="8" w:space="0" w:color="000000"/>
+            <w:vMerge/>
+            <w:tcBorders>
+              <w:left w:val="single" w:sz="8" w:space="0" w:color="000000"/>
               <w:right w:val="single" w:sz="8" w:space="0" w:color="000000"/>
             </w:tcBorders>
             <w:vAlign w:val="center"/>
@@ -4853,16 +4676,7 @@
                 <w:sz w:val="24"/>
                 <w:szCs w:val="24"/>
               </w:rPr>
-              <w:t>3.A</w:t>
-            </w:r>
-            <w:r>
-              <w:rPr>
-                <w:i/>
-                <w:iCs/>
-                <w:sz w:val="24"/>
-                <w:szCs w:val="24"/>
-              </w:rPr>
-              <w:t>lfa</w:t>
+              <w:t>3.Alfa</w:t>
             </w:r>
           </w:p>
         </w:tc>
@@ -4896,14 +4710,7 @@
                 <w:sz w:val="24"/>
                 <w:szCs w:val="24"/>
               </w:rPr>
-              <w:t>Riem</w:t>
-            </w:r>
-            <w:r>
-              <w:rPr>
-                <w:sz w:val="24"/>
-                <w:szCs w:val="24"/>
-              </w:rPr>
-              <w:t>pie campo “Offerta” (obbligatorio)</w:t>
+              <w:t>Riempie campo “Offerta” (obbligatorio)</w:t>
             </w:r>
           </w:p>
         </w:tc>
@@ -4944,10 +4751,9 @@
         <w:tc>
           <w:tcPr>
             <w:tcW w:w="1633" w:type="dxa"/>
-            <w:tcBorders>
-              <w:top w:val="single" w:sz="8" w:space="0" w:color="000000"/>
-              <w:left w:val="single" w:sz="8" w:space="0" w:color="000000"/>
-              <w:bottom w:val="single" w:sz="8" w:space="0" w:color="000000"/>
+            <w:vMerge/>
+            <w:tcBorders>
+              <w:left w:val="single" w:sz="8" w:space="0" w:color="000000"/>
               <w:right w:val="single" w:sz="8" w:space="0" w:color="000000"/>
             </w:tcBorders>
             <w:vAlign w:val="center"/>
@@ -4996,16 +4802,7 @@
                 <w:sz w:val="24"/>
                 <w:szCs w:val="24"/>
               </w:rPr>
-              <w:t>4.A</w:t>
-            </w:r>
-            <w:r>
-              <w:rPr>
-                <w:i/>
-                <w:iCs/>
-                <w:sz w:val="24"/>
-                <w:szCs w:val="24"/>
-              </w:rPr>
-              <w:t>lfa</w:t>
+              <w:t>4.Alfa</w:t>
             </w:r>
           </w:p>
         </w:tc>
@@ -5039,7 +4836,7 @@
                 <w:sz w:val="24"/>
                 <w:szCs w:val="24"/>
               </w:rPr>
-              <w:t xml:space="preserve">Riempie campo “Note” </w:t>
+              <w:t>Preme il pulsante “Proponi Offerta”</w:t>
             </w:r>
           </w:p>
         </w:tc>
@@ -5080,10 +4877,9 @@
         <w:tc>
           <w:tcPr>
             <w:tcW w:w="1633" w:type="dxa"/>
-            <w:tcBorders>
-              <w:top w:val="single" w:sz="8" w:space="0" w:color="000000"/>
-              <w:left w:val="single" w:sz="8" w:space="0" w:color="000000"/>
-              <w:bottom w:val="single" w:sz="8" w:space="0" w:color="000000"/>
+            <w:vMerge/>
+            <w:tcBorders>
+              <w:left w:val="single" w:sz="8" w:space="0" w:color="000000"/>
               <w:right w:val="single" w:sz="8" w:space="0" w:color="000000"/>
             </w:tcBorders>
             <w:vAlign w:val="center"/>
@@ -5132,16 +4928,7 @@
                 <w:sz w:val="24"/>
                 <w:szCs w:val="24"/>
               </w:rPr>
-              <w:t>5.A</w:t>
-            </w:r>
-            <w:r>
-              <w:rPr>
-                <w:i/>
-                <w:iCs/>
-                <w:sz w:val="24"/>
-                <w:szCs w:val="24"/>
-              </w:rPr>
-              <w:t>lfa</w:t>
+              <w:t>5.Alfa</w:t>
             </w:r>
           </w:p>
         </w:tc>
@@ -5170,34 +4957,6 @@
                 <w:szCs w:val="24"/>
               </w:rPr>
             </w:pPr>
-            <w:r>
-              <w:rPr>
-                <w:sz w:val="24"/>
-                <w:szCs w:val="24"/>
-              </w:rPr>
-              <w:t xml:space="preserve">Preme il </w:t>
-            </w:r>
-            <w:r>
-              <w:rPr>
-                <w:sz w:val="24"/>
-                <w:szCs w:val="24"/>
-              </w:rPr>
-              <w:t>pulsante “</w:t>
-            </w:r>
-            <w:r>
-              <w:rPr>
-                <w:sz w:val="24"/>
-                <w:szCs w:val="24"/>
-              </w:rPr>
-              <w:t>Proponi Offerta</w:t>
-            </w:r>
-            <w:r>
-              <w:rPr>
-                <w:sz w:val="24"/>
-                <w:szCs w:val="24"/>
-              </w:rPr>
-              <w:t>”</w:t>
-            </w:r>
           </w:p>
         </w:tc>
         <w:tc>
@@ -5221,12 +4980,17 @@
             <w:pPr>
               <w:spacing w:after="0" w:line="240" w:lineRule="auto"/>
               <w:rPr>
-                <w:i/>
-                <w:iCs/>
-                <w:sz w:val="24"/>
-                <w:szCs w:val="24"/>
-              </w:rPr>
-            </w:pPr>
+                <w:sz w:val="24"/>
+                <w:szCs w:val="24"/>
+              </w:rPr>
+            </w:pPr>
+            <w:r>
+              <w:rPr>
+                <w:sz w:val="24"/>
+                <w:szCs w:val="24"/>
+              </w:rPr>
+              <w:t>Controlla validità offerta</w:t>
+            </w:r>
           </w:p>
         </w:tc>
       </w:tr>
@@ -5237,10 +5001,9 @@
         <w:tc>
           <w:tcPr>
             <w:tcW w:w="1633" w:type="dxa"/>
-            <w:tcBorders>
-              <w:top w:val="single" w:sz="8" w:space="0" w:color="000000"/>
-              <w:left w:val="single" w:sz="8" w:space="0" w:color="000000"/>
-              <w:bottom w:val="single" w:sz="8" w:space="0" w:color="000000"/>
+            <w:vMerge/>
+            <w:tcBorders>
+              <w:left w:val="single" w:sz="8" w:space="0" w:color="000000"/>
               <w:right w:val="single" w:sz="8" w:space="0" w:color="000000"/>
             </w:tcBorders>
             <w:vAlign w:val="center"/>
@@ -5289,16 +5052,7 @@
                 <w:sz w:val="24"/>
                 <w:szCs w:val="24"/>
               </w:rPr>
-              <w:t>6.A</w:t>
-            </w:r>
-            <w:r>
-              <w:rPr>
-                <w:i/>
-                <w:iCs/>
-                <w:sz w:val="24"/>
-                <w:szCs w:val="24"/>
-              </w:rPr>
-              <w:t>lfa</w:t>
+              <w:t>6.Alfa</w:t>
             </w:r>
           </w:p>
         </w:tc>
@@ -5359,7 +5113,7 @@
                 <w:sz w:val="24"/>
                 <w:szCs w:val="24"/>
               </w:rPr>
-              <w:t>Controlla validità offerta</w:t>
+              <w:t>Salva offerta valida sul Database</w:t>
             </w:r>
           </w:p>
         </w:tc>
@@ -5371,8 +5125,8 @@
         <w:tc>
           <w:tcPr>
             <w:tcW w:w="1633" w:type="dxa"/>
-            <w:tcBorders>
-              <w:top w:val="single" w:sz="8" w:space="0" w:color="000000"/>
+            <w:vMerge/>
+            <w:tcBorders>
               <w:left w:val="single" w:sz="8" w:space="0" w:color="000000"/>
               <w:bottom w:val="single" w:sz="8" w:space="0" w:color="000000"/>
               <w:right w:val="single" w:sz="8" w:space="0" w:color="000000"/>
@@ -5423,16 +5177,7 @@
                 <w:sz w:val="24"/>
                 <w:szCs w:val="24"/>
               </w:rPr>
-              <w:t>7.A</w:t>
-            </w:r>
-            <w:r>
-              <w:rPr>
-                <w:i/>
-                <w:iCs/>
-                <w:sz w:val="24"/>
-                <w:szCs w:val="24"/>
-              </w:rPr>
-              <w:t>lfa</w:t>
+              <w:t>7.Alfa</w:t>
             </w:r>
           </w:p>
         </w:tc>
@@ -5459,6 +5204,7 @@
               <w:rPr>
                 <w:sz w:val="24"/>
                 <w:szCs w:val="24"/>
+                <w:u w:val="single"/>
               </w:rPr>
             </w:pPr>
           </w:p>
@@ -5493,7 +5239,23 @@
                 <w:sz w:val="24"/>
                 <w:szCs w:val="24"/>
               </w:rPr>
-              <w:t>Salva offerta valida sul Database</w:t>
+              <w:t xml:space="preserve">Mostra </w:t>
+            </w:r>
+            <w:proofErr w:type="spellStart"/>
+            <w:r>
+              <w:rPr>
+                <w:sz w:val="24"/>
+                <w:szCs w:val="24"/>
+              </w:rPr>
+              <w:t>Dialog</w:t>
+            </w:r>
+            <w:proofErr w:type="spellEnd"/>
+            <w:r>
+              <w:rPr>
+                <w:sz w:val="24"/>
+                <w:szCs w:val="24"/>
+              </w:rPr>
+              <w:t xml:space="preserve"> “Offerta effettuata con successo”</w:t>
             </w:r>
           </w:p>
         </w:tc>
@@ -5557,157 +5319,16 @@
                 <w:sz w:val="24"/>
                 <w:szCs w:val="24"/>
               </w:rPr>
-              <w:t>8.A</w:t>
-            </w:r>
-            <w:r>
-              <w:rPr>
-                <w:i/>
-                <w:iCs/>
-                <w:sz w:val="24"/>
-                <w:szCs w:val="24"/>
-              </w:rPr>
-              <w:t>lfa</w:t>
-            </w:r>
-          </w:p>
-        </w:tc>
-        <w:tc>
-          <w:tcPr>
-            <w:tcW w:w="3472" w:type="dxa"/>
-            <w:tcBorders>
-              <w:top w:val="single" w:sz="8" w:space="0" w:color="000000"/>
-              <w:left w:val="single" w:sz="8" w:space="0" w:color="000000"/>
-              <w:bottom w:val="single" w:sz="8" w:space="0" w:color="000000"/>
-              <w:right w:val="single" w:sz="8" w:space="0" w:color="000000"/>
-            </w:tcBorders>
-            <w:shd w:val="clear" w:color="auto" w:fill="auto"/>
-            <w:tcMar>
-              <w:top w:w="72" w:type="dxa"/>
-              <w:left w:w="144" w:type="dxa"/>
-              <w:bottom w:w="72" w:type="dxa"/>
-              <w:right w:w="144" w:type="dxa"/>
-            </w:tcMar>
-          </w:tcPr>
-          <w:p>
-            <w:pPr>
-              <w:spacing w:after="0" w:line="240" w:lineRule="auto"/>
-              <w:rPr>
-                <w:sz w:val="24"/>
-                <w:szCs w:val="24"/>
-              </w:rPr>
-            </w:pPr>
-          </w:p>
-        </w:tc>
-        <w:tc>
-          <w:tcPr>
-            <w:tcW w:w="3773" w:type="dxa"/>
-            <w:tcBorders>
-              <w:top w:val="single" w:sz="8" w:space="0" w:color="000000"/>
-              <w:left w:val="single" w:sz="8" w:space="0" w:color="000000"/>
-              <w:bottom w:val="single" w:sz="8" w:space="0" w:color="000000"/>
-              <w:right w:val="single" w:sz="8" w:space="0" w:color="000000"/>
-            </w:tcBorders>
-            <w:shd w:val="clear" w:color="auto" w:fill="auto"/>
-            <w:tcMar>
-              <w:top w:w="72" w:type="dxa"/>
-              <w:left w:w="144" w:type="dxa"/>
-              <w:bottom w:w="72" w:type="dxa"/>
-              <w:right w:w="144" w:type="dxa"/>
-            </w:tcMar>
-          </w:tcPr>
-          <w:p>
-            <w:pPr>
-              <w:spacing w:after="0" w:line="240" w:lineRule="auto"/>
-              <w:rPr>
-                <w:sz w:val="24"/>
-                <w:szCs w:val="24"/>
-              </w:rPr>
-            </w:pPr>
-            <w:r>
-              <w:rPr>
-                <w:sz w:val="24"/>
-                <w:szCs w:val="24"/>
-              </w:rPr>
-              <w:t xml:space="preserve">Mostra </w:t>
-            </w:r>
-            <w:proofErr w:type="spellStart"/>
-            <w:r>
-              <w:rPr>
-                <w:sz w:val="24"/>
-                <w:szCs w:val="24"/>
-              </w:rPr>
-              <w:t>Dialog</w:t>
-            </w:r>
-            <w:proofErr w:type="spellEnd"/>
-            <w:r>
-              <w:rPr>
-                <w:sz w:val="24"/>
-                <w:szCs w:val="24"/>
-              </w:rPr>
-              <w:t xml:space="preserve"> “Offerta effettuata con successo”</w:t>
-            </w:r>
-          </w:p>
-        </w:tc>
-      </w:tr>
-      <w:tr>
-        <w:trPr>
-          <w:trHeight w:val="408"/>
-        </w:trPr>
-        <w:tc>
-          <w:tcPr>
-            <w:tcW w:w="1633" w:type="dxa"/>
-            <w:tcBorders>
-              <w:top w:val="single" w:sz="8" w:space="0" w:color="000000"/>
-              <w:left w:val="single" w:sz="8" w:space="0" w:color="000000"/>
-              <w:bottom w:val="single" w:sz="8" w:space="0" w:color="000000"/>
-              <w:right w:val="single" w:sz="8" w:space="0" w:color="000000"/>
-            </w:tcBorders>
-            <w:vAlign w:val="center"/>
-          </w:tcPr>
-          <w:p>
-            <w:pPr>
-              <w:spacing w:after="0" w:line="240" w:lineRule="auto"/>
-              <w:rPr>
-                <w:sz w:val="24"/>
-                <w:szCs w:val="24"/>
-              </w:rPr>
-            </w:pPr>
-          </w:p>
-        </w:tc>
-        <w:tc>
-          <w:tcPr>
-            <w:tcW w:w="1047" w:type="dxa"/>
-            <w:tcBorders>
-              <w:top w:val="single" w:sz="8" w:space="0" w:color="000000"/>
-              <w:left w:val="single" w:sz="8" w:space="0" w:color="000000"/>
-              <w:bottom w:val="single" w:sz="8" w:space="0" w:color="000000"/>
-              <w:right w:val="single" w:sz="8" w:space="0" w:color="000000"/>
-            </w:tcBorders>
-            <w:shd w:val="clear" w:color="auto" w:fill="auto"/>
-            <w:tcMar>
-              <w:top w:w="72" w:type="dxa"/>
-              <w:left w:w="144" w:type="dxa"/>
-              <w:bottom w:w="72" w:type="dxa"/>
-              <w:right w:w="144" w:type="dxa"/>
-            </w:tcMar>
-          </w:tcPr>
-          <w:p>
-            <w:pPr>
-              <w:spacing w:after="0" w:line="240" w:lineRule="auto"/>
-              <w:rPr>
-                <w:i/>
-                <w:iCs/>
-                <w:sz w:val="24"/>
-                <w:szCs w:val="24"/>
-              </w:rPr>
-            </w:pPr>
-            <w:r>
-              <w:rPr>
-                <w:i/>
-                <w:iCs/>
-                <w:sz w:val="24"/>
-                <w:szCs w:val="24"/>
-              </w:rPr>
-              <w:t>9.Alfa</w:t>
+              <w:t>8</w:t>
+            </w:r>
+            <w:r>
+              <w:rPr>
+                <w:i/>
+                <w:iCs/>
+                <w:sz w:val="24"/>
+                <w:szCs w:val="24"/>
+              </w:rPr>
+              <w:t>.Alfa</w:t>
             </w:r>
           </w:p>
         </w:tc>
@@ -6536,16 +6157,6 @@
 </file>
 
 <file path=customXml/item1.xml><?xml version="1.0" encoding="utf-8"?>
-<b:Sources xmlns:b="http://schemas.openxmlformats.org/officeDocument/2006/bibliography" xmlns="http://schemas.openxmlformats.org/officeDocument/2006/bibliography" SelectedStyle="\APASixthEditionOfficeOnline.xsl" StyleName="APA" Version="6"/>
-</file>
-
-<file path=customXml/item2.xml><?xml version="1.0" encoding="utf-8"?>
-<p:properties xmlns:p="http://schemas.microsoft.com/office/2006/metadata/properties" xmlns:xsi="http://www.w3.org/2001/XMLSchema-instance" xmlns:pc="http://schemas.microsoft.com/office/infopath/2007/PartnerControls">
-  <documentManagement/>
-</p:properties>
-</file>
-
-<file path=customXml/item3.xml><?xml version="1.0" encoding="utf-8"?>
 <ct:contentTypeSchema xmlns:ct="http://schemas.microsoft.com/office/2006/metadata/contentType" xmlns:ma="http://schemas.microsoft.com/office/2006/metadata/properties/metaAttributes" ct:_="" ma:_="" ma:contentTypeName="Document" ma:contentTypeID="0x010100BD5AF0367A985F4FAB0D353588D0316C" ma:contentTypeVersion="3" ma:contentTypeDescription="Create a new document." ma:contentTypeScope="" ma:versionID="49c7377d0b92269df7c191b6880276e4">
   <xsd:schema xmlns:xsd="http://www.w3.org/2001/XMLSchema" xmlns:xs="http://www.w3.org/2001/XMLSchema" xmlns:p="http://schemas.microsoft.com/office/2006/metadata/properties" xmlns:ns2="562ce736-cf79-4c7e-b7bc-62d7325a1424" targetNamespace="http://schemas.microsoft.com/office/2006/metadata/properties" ma:root="true" ma:fieldsID="6b18843199ae4004f5fd0c598f23d4b5" ns2:_="">
     <xsd:import namespace="562ce736-cf79-4c7e-b7bc-62d7325a1424"/>
@@ -6683,6 +6294,16 @@
 </ct:contentTypeSchema>
 </file>
 
+<file path=customXml/item2.xml><?xml version="1.0" encoding="utf-8"?>
+<p:properties xmlns:p="http://schemas.microsoft.com/office/2006/metadata/properties" xmlns:xsi="http://www.w3.org/2001/XMLSchema-instance" xmlns:pc="http://schemas.microsoft.com/office/infopath/2007/PartnerControls">
+  <documentManagement/>
+</p:properties>
+</file>
+
+<file path=customXml/item3.xml><?xml version="1.0" encoding="utf-8"?>
+<b:Sources xmlns:b="http://schemas.openxmlformats.org/officeDocument/2006/bibliography" xmlns="http://schemas.openxmlformats.org/officeDocument/2006/bibliography" SelectedStyle="\APASixthEditionOfficeOnline.xsl" StyleName="APA" Version="6"/>
+</file>
+
 <file path=customXml/item4.xml><?xml version="1.0" encoding="utf-8"?>
 <?mso-contentType ?>
 <FormTemplates xmlns="http://schemas.microsoft.com/sharepoint/v3/contenttype/forms">
@@ -6693,23 +6314,6 @@
 </file>
 
 <file path=customXml/itemProps1.xml><?xml version="1.0" encoding="utf-8"?>
-<ds:datastoreItem xmlns:ds="http://schemas.openxmlformats.org/officeDocument/2006/customXml" ds:itemID="{F6FB1623-9D04-4E91-8589-07CF56BD0BF3}">
-  <ds:schemaRefs>
-    <ds:schemaRef ds:uri="http://schemas.openxmlformats.org/officeDocument/2006/bibliography"/>
-  </ds:schemaRefs>
-</ds:datastoreItem>
-</file>
-
-<file path=customXml/itemProps2.xml><?xml version="1.0" encoding="utf-8"?>
-<ds:datastoreItem xmlns:ds="http://schemas.openxmlformats.org/officeDocument/2006/customXml" ds:itemID="{0C992D93-FB00-410C-AF74-2C56E8D4878D}">
-  <ds:schemaRefs>
-    <ds:schemaRef ds:uri="http://schemas.microsoft.com/office/2006/metadata/properties"/>
-    <ds:schemaRef ds:uri="http://schemas.microsoft.com/office/infopath/2007/PartnerControls"/>
-  </ds:schemaRefs>
-</ds:datastoreItem>
-</file>
-
-<file path=customXml/itemProps3.xml><?xml version="1.0" encoding="utf-8"?>
 <ds:datastoreItem xmlns:ds="http://schemas.openxmlformats.org/officeDocument/2006/customXml" ds:itemID="{9EE6A9BB-AA28-47A2-A1CE-47090F5932B5}">
   <ds:schemaRefs>
     <ds:schemaRef ds:uri="http://schemas.microsoft.com/office/2006/metadata/contentType"/>
@@ -6727,6 +6331,23 @@
 </ds:datastoreItem>
 </file>
 
+<file path=customXml/itemProps2.xml><?xml version="1.0" encoding="utf-8"?>
+<ds:datastoreItem xmlns:ds="http://schemas.openxmlformats.org/officeDocument/2006/customXml" ds:itemID="{0C992D93-FB00-410C-AF74-2C56E8D4878D}">
+  <ds:schemaRefs>
+    <ds:schemaRef ds:uri="http://schemas.microsoft.com/office/2006/metadata/properties"/>
+    <ds:schemaRef ds:uri="http://schemas.microsoft.com/office/infopath/2007/PartnerControls"/>
+  </ds:schemaRefs>
+</ds:datastoreItem>
+</file>
+
+<file path=customXml/itemProps3.xml><?xml version="1.0" encoding="utf-8"?>
+<ds:datastoreItem xmlns:ds="http://schemas.openxmlformats.org/officeDocument/2006/customXml" ds:itemID="{F6FB1623-9D04-4E91-8589-07CF56BD0BF3}">
+  <ds:schemaRefs>
+    <ds:schemaRef ds:uri="http://schemas.openxmlformats.org/officeDocument/2006/bibliography"/>
+  </ds:schemaRefs>
+</ds:datastoreItem>
+</file>
+
 <file path=customXml/itemProps4.xml><?xml version="1.0" encoding="utf-8"?>
 <ds:datastoreItem xmlns:ds="http://schemas.openxmlformats.org/officeDocument/2006/customXml" ds:itemID="{8CE7D112-AA02-4429-97E1-4F7F25CD0221}">
   <ds:schemaRefs>

</xml_diff>